<commit_message>
gjort klart datorer och påbörjat serverdelen
</commit_message>
<xml_diff>
--- a/Offert.docx
+++ b/Offert.docx
@@ -421,7 +421,7 @@
     </w:p>
     <w:p>
       <w:pPr>
-        <w:pStyle w:val="Heading1"/>
+        <w:pStyle w:val="Title"/>
         <w:jc w:val="center"/>
         <w:rPr>
           <w:b w:val="1"/>
@@ -472,14 +472,36 @@
       <w:pPr>
         <w:rPr>
           <w:b w:val="1"/>
-        </w:rPr>
-      </w:pPr>
-      <w:r>
-        <w:rPr>
-          <w:b w:val="1"/>
+          <w:sz w:val="24"/>
+          <w:szCs w:val="24"/>
+        </w:rPr>
+      </w:pPr>
+      <w:r>
+        <w:rPr>
+          <w:b w:val="1"/>
+          <w:sz w:val="24"/>
+          <w:szCs w:val="24"/>
           <w:rtl w:val="0"/>
         </w:rPr>
         <w:t xml:space="preserve">HP EliteDesk 800 G4 MT Workstation Edition</w:t>
+      </w:r>
+    </w:p>
+    <w:p>
+      <w:pPr>
+        <w:rPr/>
+      </w:pPr>
+      <w:r>
+        <w:rPr>
+          <w:b w:val="1"/>
+          <w:rtl w:val="0"/>
+        </w:rPr>
+        <w:t xml:space="preserve">Processor:</w:t>
+      </w:r>
+      <w:r>
+        <w:rPr>
+          <w:rtl w:val="0"/>
+        </w:rPr>
+        <w:t xml:space="preserve"> Intel Core i7 8700K</w:t>
       </w:r>
       <w:r>
         <w:drawing>
@@ -489,17 +511,17 @@
               <wp:posOffset>1</wp:posOffset>
             </wp:positionH>
             <wp:positionV relativeFrom="paragraph">
-              <wp:posOffset>285750</wp:posOffset>
+              <wp:posOffset>114300</wp:posOffset>
             </wp:positionV>
             <wp:extent cx="3692181" cy="2957513"/>
             <wp:effectExtent b="0" l="0" r="0" t="0"/>
             <wp:wrapSquare wrapText="bothSides" distB="114300" distT="114300" distL="114300" distR="114300"/>
-            <wp:docPr id="1" name="image5.png"/>
+            <wp:docPr id="7" name="image4.png"/>
             <a:graphic>
               <a:graphicData uri="http://schemas.openxmlformats.org/drawingml/2006/picture">
                 <pic:pic>
                   <pic:nvPicPr>
-                    <pic:cNvPr id="0" name="image5.png"/>
+                    <pic:cNvPr id="0" name="image4.png"/>
                     <pic:cNvPicPr preferRelativeResize="0"/>
                   </pic:nvPicPr>
                   <pic:blipFill>
@@ -533,24 +555,6 @@
           <w:b w:val="1"/>
           <w:rtl w:val="0"/>
         </w:rPr>
-        <w:t xml:space="preserve">Processor:</w:t>
-      </w:r>
-      <w:r>
-        <w:rPr>
-          <w:rtl w:val="0"/>
-        </w:rPr>
-        <w:t xml:space="preserve"> Intel Core i7 8700K</w:t>
-      </w:r>
-    </w:p>
-    <w:p>
-      <w:pPr>
-        <w:rPr/>
-      </w:pPr>
-      <w:r>
-        <w:rPr>
-          <w:b w:val="1"/>
-          <w:rtl w:val="0"/>
-        </w:rPr>
         <w:t xml:space="preserve">Grafik:</w:t>
       </w:r>
       <w:r>
@@ -746,46 +750,50 @@
     </w:p>
     <w:p>
       <w:pPr>
-        <w:rPr/>
-      </w:pPr>
-      <w:r>
-        <w:rPr>
-          <w:rtl w:val="0"/>
-        </w:rPr>
-      </w:r>
-    </w:p>
-    <w:p>
-      <w:pPr>
-        <w:rPr>
-          <w:b w:val="1"/>
-        </w:rPr>
-      </w:pPr>
-      <w:r>
-        <w:rPr>
-          <w:b w:val="1"/>
-          <w:rtl w:val="0"/>
-        </w:rPr>
-        <w:t xml:space="preserve">Dell Precision Mobile Workstation 3530</w:t>
+        <w:rPr>
+          <w:b w:val="1"/>
+          <w:sz w:val="24"/>
+          <w:szCs w:val="24"/>
+        </w:rPr>
+      </w:pPr>
+      <w:r>
+        <w:rPr>
+          <w:b w:val="1"/>
+          <w:sz w:val="24"/>
+          <w:szCs w:val="24"/>
+          <w:rtl w:val="0"/>
+        </w:rPr>
+        <w:t xml:space="preserve">HP Elitebook 840 G5</w:t>
+      </w:r>
+    </w:p>
+    <w:p>
+      <w:pPr>
+        <w:rPr/>
+      </w:pPr>
+      <w:r>
+        <w:rPr>
+          <w:rtl w:val="0"/>
+        </w:rPr>
       </w:r>
       <w:r>
         <w:drawing>
           <wp:anchor allowOverlap="1" behindDoc="0" distB="114300" distT="114300" distL="114300" distR="114300" hidden="0" layoutInCell="1" locked="0" relativeHeight="0" simplePos="0">
             <wp:simplePos x="0" y="0"/>
             <wp:positionH relativeFrom="column">
-              <wp:posOffset>1</wp:posOffset>
+              <wp:posOffset>19051</wp:posOffset>
             </wp:positionH>
             <wp:positionV relativeFrom="paragraph">
-              <wp:posOffset>295275</wp:posOffset>
+              <wp:posOffset>114300</wp:posOffset>
             </wp:positionV>
-            <wp:extent cx="3695700" cy="2956560"/>
+            <wp:extent cx="3732844" cy="2986275"/>
             <wp:effectExtent b="0" l="0" r="0" t="0"/>
             <wp:wrapSquare wrapText="bothSides" distB="114300" distT="114300" distL="114300" distR="114300"/>
-            <wp:docPr id="3" name="image6.png"/>
+            <wp:docPr id="2" name="image1.png"/>
             <a:graphic>
               <a:graphicData uri="http://schemas.openxmlformats.org/drawingml/2006/picture">
                 <pic:pic>
                   <pic:nvPicPr>
-                    <pic:cNvPr id="0" name="image6.png"/>
+                    <pic:cNvPr id="0" name="image1.png"/>
                     <pic:cNvPicPr preferRelativeResize="0"/>
                   </pic:nvPicPr>
                   <pic:blipFill>
@@ -798,7 +806,7 @@
                   <pic:spPr>
                     <a:xfrm>
                       <a:off x="0" y="0"/>
-                      <a:ext cx="3695700" cy="2956560"/>
+                      <a:ext cx="3732844" cy="2986275"/>
                     </a:xfrm>
                     <a:prstGeom prst="rect"/>
                     <a:ln/>
@@ -825,7 +833,7 @@
         <w:rPr>
           <w:rtl w:val="0"/>
         </w:rPr>
-        <w:t xml:space="preserve"> Intel Core i5-8300H</w:t>
+        <w:t xml:space="preserve"> Intel Core i5-825U</w:t>
       </w:r>
     </w:p>
     <w:p>
@@ -843,7 +851,7 @@
         <w:rPr>
           <w:rtl w:val="0"/>
         </w:rPr>
-        <w:t xml:space="preserve"> NVIDIA Quadro P600</w:t>
+        <w:t xml:space="preserve"> Intel HD Graphics 620</w:t>
       </w:r>
     </w:p>
     <w:p>
@@ -861,7 +869,7 @@
         <w:rPr>
           <w:rtl w:val="0"/>
         </w:rPr>
-        <w:t xml:space="preserve"> 8GB DDR4 2666MHz</w:t>
+        <w:t xml:space="preserve"> 8GB DDR4 2133MHz</w:t>
       </w:r>
     </w:p>
     <w:p>
@@ -879,7 +887,7 @@
         <w:rPr>
           <w:rtl w:val="0"/>
         </w:rPr>
-        <w:t xml:space="preserve"> 256GB M.2 SSD</w:t>
+        <w:t xml:space="preserve"> 256GB SSD</w:t>
       </w:r>
     </w:p>
     <w:p>
@@ -897,7 +905,17 @@
         <w:rPr>
           <w:rtl w:val="0"/>
         </w:rPr>
-        <w:t xml:space="preserve"> 10 699 kr</w:t>
+        <w:t xml:space="preserve"> 16 499 kr</w:t>
+      </w:r>
+    </w:p>
+    <w:p>
+      <w:pPr>
+        <w:rPr/>
+      </w:pPr>
+      <w:r>
+        <w:rPr>
+          <w:rtl w:val="0"/>
+        </w:rPr>
       </w:r>
     </w:p>
     <w:p>
@@ -1010,16 +1028,48 @@
     </w:p>
     <w:p>
       <w:pPr>
-        <w:rPr>
-          <w:b w:val="1"/>
-        </w:rPr>
-      </w:pPr>
-      <w:r>
-        <w:rPr>
-          <w:b w:val="1"/>
-          <w:rtl w:val="0"/>
-        </w:rPr>
-        <w:t xml:space="preserve">Dell UltraSharp U2718Q</w:t>
+        <w:rPr/>
+      </w:pPr>
+      <w:r>
+        <w:rPr>
+          <w:rtl w:val="0"/>
+        </w:rPr>
+      </w:r>
+    </w:p>
+    <w:p>
+      <w:pPr>
+        <w:rPr>
+          <w:b w:val="1"/>
+          <w:sz w:val="24"/>
+          <w:szCs w:val="24"/>
+        </w:rPr>
+      </w:pPr>
+      <w:r>
+        <w:rPr>
+          <w:b w:val="1"/>
+          <w:sz w:val="24"/>
+          <w:szCs w:val="24"/>
+          <w:rtl w:val="0"/>
+        </w:rPr>
+        <w:t xml:space="preserve">HP EliteDisplay S270n</w:t>
+      </w:r>
+    </w:p>
+    <w:p>
+      <w:pPr>
+        <w:numPr>
+          <w:ilvl w:val="0"/>
+          <w:numId w:val="4"/>
+        </w:numPr>
+        <w:ind w:left="720" w:hanging="360"/>
+        <w:rPr>
+          <w:u w:val="none"/>
+        </w:rPr>
+      </w:pPr>
+      <w:r>
+        <w:rPr>
+          <w:rtl w:val="0"/>
+        </w:rPr>
+        <w:t xml:space="preserve">27 “</w:t>
       </w:r>
       <w:r>
         <w:drawing>
@@ -1029,17 +1079,17 @@
               <wp:posOffset>1</wp:posOffset>
             </wp:positionH>
             <wp:positionV relativeFrom="paragraph">
-              <wp:posOffset>285750</wp:posOffset>
+              <wp:posOffset>123825</wp:posOffset>
             </wp:positionV>
-            <wp:extent cx="3702844" cy="2962275"/>
+            <wp:extent cx="3810000" cy="3048000"/>
             <wp:effectExtent b="0" l="0" r="0" t="0"/>
             <wp:wrapSquare wrapText="bothSides" distB="114300" distT="114300" distL="114300" distR="114300"/>
-            <wp:docPr id="2" name="image4.png"/>
+            <wp:docPr id="6" name="image6.png"/>
             <a:graphic>
               <a:graphicData uri="http://schemas.openxmlformats.org/drawingml/2006/picture">
                 <pic:pic>
                   <pic:nvPicPr>
-                    <pic:cNvPr id="0" name="image4.png"/>
+                    <pic:cNvPr id="0" name="image6.png"/>
                     <pic:cNvPicPr preferRelativeResize="0"/>
                   </pic:nvPicPr>
                   <pic:blipFill>
@@ -1052,7 +1102,7 @@
                   <pic:spPr>
                     <a:xfrm>
                       <a:off x="0" y="0"/>
-                      <a:ext cx="3702844" cy="2962275"/>
+                      <a:ext cx="3810000" cy="3048000"/>
                     </a:xfrm>
                     <a:prstGeom prst="rect"/>
                     <a:ln/>
@@ -1066,208 +1116,267 @@
     </w:p>
     <w:p>
       <w:pPr>
-        <w:rPr/>
-      </w:pPr>
-      <w:r>
-        <w:rPr>
-          <w:b w:val="1"/>
-          <w:rtl w:val="0"/>
-        </w:rPr>
-        <w:t xml:space="preserve">Storlek:</w:t>
-      </w:r>
-      <w:r>
-        <w:rPr>
-          <w:rtl w:val="0"/>
-        </w:rPr>
-        <w:t xml:space="preserve"> 27”</w:t>
-      </w:r>
-    </w:p>
-    <w:p>
-      <w:pPr>
-        <w:rPr/>
-      </w:pPr>
-      <w:r>
-        <w:rPr>
-          <w:b w:val="1"/>
-          <w:rtl w:val="0"/>
-        </w:rPr>
-        <w:t xml:space="preserve">Upplösning:</w:t>
-      </w:r>
-      <w:r>
-        <w:rPr>
-          <w:rtl w:val="0"/>
-        </w:rPr>
-        <w:t xml:space="preserve"> 3840 x 2160 16:9</w:t>
-      </w:r>
-    </w:p>
-    <w:p>
-      <w:pPr>
-        <w:rPr/>
-      </w:pPr>
-      <w:r>
-        <w:rPr>
-          <w:b w:val="1"/>
-          <w:rtl w:val="0"/>
-        </w:rPr>
-        <w:t xml:space="preserve">Annat:</w:t>
-      </w:r>
-      <w:r>
-        <w:rPr>
-          <w:rtl w:val="0"/>
-        </w:rPr>
-        <w:t xml:space="preserve"> IPS, 1,07 miljarder färger 178 graders visningsvinkel, HDMI, Mini Displayport, Displayport</w:t>
-      </w:r>
-    </w:p>
-    <w:p>
-      <w:pPr>
-        <w:rPr/>
-      </w:pPr>
-      <w:r>
-        <w:rPr>
-          <w:b w:val="1"/>
-          <w:rtl w:val="0"/>
-        </w:rPr>
-        <w:t xml:space="preserve">Pris:</w:t>
-      </w:r>
-      <w:r>
-        <w:rPr>
-          <w:rtl w:val="0"/>
-        </w:rPr>
-        <w:t xml:space="preserve"> 5 999 kr</w:t>
-      </w:r>
-    </w:p>
-    <w:p>
-      <w:pPr>
-        <w:rPr/>
-      </w:pPr>
-      <w:r>
-        <w:rPr>
-          <w:rtl w:val="0"/>
-        </w:rPr>
-      </w:r>
-    </w:p>
-    <w:p>
-      <w:pPr>
-        <w:rPr/>
-      </w:pPr>
-      <w:r>
-        <w:rPr>
-          <w:rtl w:val="0"/>
-        </w:rPr>
-      </w:r>
-    </w:p>
-    <w:p>
-      <w:pPr>
-        <w:rPr/>
-      </w:pPr>
-      <w:r>
-        <w:rPr>
-          <w:rtl w:val="0"/>
-        </w:rPr>
-      </w:r>
-    </w:p>
-    <w:p>
-      <w:pPr>
-        <w:rPr/>
-      </w:pPr>
-      <w:r>
-        <w:rPr>
-          <w:rtl w:val="0"/>
-        </w:rPr>
-      </w:r>
-    </w:p>
-    <w:p>
-      <w:pPr>
-        <w:rPr/>
-      </w:pPr>
-      <w:r>
-        <w:rPr>
-          <w:rtl w:val="0"/>
-        </w:rPr>
-      </w:r>
-    </w:p>
-    <w:p>
-      <w:pPr>
-        <w:rPr/>
-      </w:pPr>
-      <w:r>
-        <w:rPr>
-          <w:rtl w:val="0"/>
-        </w:rPr>
-      </w:r>
-    </w:p>
-    <w:p>
-      <w:pPr>
-        <w:rPr/>
-      </w:pPr>
-      <w:r>
-        <w:rPr>
-          <w:rtl w:val="0"/>
-        </w:rPr>
-      </w:r>
-    </w:p>
-    <w:p>
-      <w:pPr>
-        <w:rPr/>
-      </w:pPr>
-      <w:r>
-        <w:rPr>
-          <w:rtl w:val="0"/>
-        </w:rPr>
-      </w:r>
-    </w:p>
-    <w:p>
-      <w:pPr>
-        <w:rPr/>
-      </w:pPr>
-      <w:r>
-        <w:rPr>
-          <w:rtl w:val="0"/>
-        </w:rPr>
-      </w:r>
-    </w:p>
-    <w:p>
-      <w:pPr>
-        <w:rPr/>
-      </w:pPr>
-      <w:r>
-        <w:rPr>
-          <w:rtl w:val="0"/>
-        </w:rPr>
-      </w:r>
-    </w:p>
-    <w:p>
-      <w:pPr>
-        <w:rPr/>
-      </w:pPr>
-      <w:r>
-        <w:rPr>
-          <w:rtl w:val="0"/>
-        </w:rPr>
-      </w:r>
-    </w:p>
-    <w:p>
-      <w:pPr>
-        <w:rPr/>
-      </w:pPr>
-      <w:r>
-        <w:rPr>
-          <w:rtl w:val="0"/>
-        </w:rPr>
-      </w:r>
-    </w:p>
-    <w:p>
-      <w:pPr>
-        <w:rPr>
-          <w:b w:val="1"/>
-        </w:rPr>
-      </w:pPr>
-      <w:r>
-        <w:rPr>
-          <w:b w:val="1"/>
-          <w:rtl w:val="0"/>
-        </w:rPr>
-        <w:t xml:space="preserve">Dell Business Dock WD15 130W</w:t>
+        <w:numPr>
+          <w:ilvl w:val="0"/>
+          <w:numId w:val="4"/>
+        </w:numPr>
+        <w:ind w:left="720" w:hanging="360"/>
+        <w:rPr>
+          <w:u w:val="none"/>
+        </w:rPr>
+      </w:pPr>
+      <w:r>
+        <w:rPr>
+          <w:rtl w:val="0"/>
+        </w:rPr>
+        <w:t xml:space="preserve">IPS</w:t>
+      </w:r>
+    </w:p>
+    <w:p>
+      <w:pPr>
+        <w:numPr>
+          <w:ilvl w:val="0"/>
+          <w:numId w:val="4"/>
+        </w:numPr>
+        <w:ind w:left="720" w:hanging="360"/>
+        <w:rPr>
+          <w:u w:val="none"/>
+        </w:rPr>
+      </w:pPr>
+      <w:r>
+        <w:rPr>
+          <w:rtl w:val="0"/>
+        </w:rPr>
+        <w:t xml:space="preserve">3820 x 2160</w:t>
+      </w:r>
+    </w:p>
+    <w:p>
+      <w:pPr>
+        <w:numPr>
+          <w:ilvl w:val="0"/>
+          <w:numId w:val="4"/>
+        </w:numPr>
+        <w:ind w:left="720" w:hanging="360"/>
+        <w:rPr>
+          <w:u w:val="none"/>
+        </w:rPr>
+      </w:pPr>
+      <w:r>
+        <w:rPr>
+          <w:rtl w:val="0"/>
+        </w:rPr>
+        <w:t xml:space="preserve">60 Hz</w:t>
+      </w:r>
+    </w:p>
+    <w:p>
+      <w:pPr>
+        <w:numPr>
+          <w:ilvl w:val="0"/>
+          <w:numId w:val="4"/>
+        </w:numPr>
+        <w:ind w:left="720" w:hanging="360"/>
+        <w:rPr>
+          <w:u w:val="none"/>
+        </w:rPr>
+      </w:pPr>
+      <w:r>
+        <w:rPr>
+          <w:rtl w:val="0"/>
+        </w:rPr>
+        <w:t xml:space="preserve">5,4 ms responstid</w:t>
+      </w:r>
+    </w:p>
+    <w:p>
+      <w:pPr>
+        <w:numPr>
+          <w:ilvl w:val="0"/>
+          <w:numId w:val="4"/>
+        </w:numPr>
+        <w:ind w:left="720" w:hanging="360"/>
+        <w:rPr>
+          <w:u w:val="none"/>
+        </w:rPr>
+      </w:pPr>
+      <w:r>
+        <w:rPr>
+          <w:rtl w:val="0"/>
+        </w:rPr>
+        <w:t xml:space="preserve">178 graders visningsvinkel</w:t>
+      </w:r>
+    </w:p>
+    <w:p>
+      <w:pPr>
+        <w:numPr>
+          <w:ilvl w:val="0"/>
+          <w:numId w:val="4"/>
+        </w:numPr>
+        <w:ind w:left="720" w:hanging="360"/>
+        <w:rPr>
+          <w:u w:val="none"/>
+        </w:rPr>
+      </w:pPr>
+      <w:r>
+        <w:rPr>
+          <w:rtl w:val="0"/>
+        </w:rPr>
+        <w:t xml:space="preserve">1,074 miljarder färger</w:t>
+      </w:r>
+    </w:p>
+    <w:p>
+      <w:pPr>
+        <w:numPr>
+          <w:ilvl w:val="0"/>
+          <w:numId w:val="4"/>
+        </w:numPr>
+        <w:ind w:left="720" w:hanging="360"/>
+        <w:rPr>
+          <w:u w:val="none"/>
+        </w:rPr>
+      </w:pPr>
+      <w:r>
+        <w:rPr>
+          <w:rtl w:val="0"/>
+        </w:rPr>
+        <w:t xml:space="preserve">16:9</w:t>
+      </w:r>
+    </w:p>
+    <w:p>
+      <w:pPr>
+        <w:rPr/>
+      </w:pPr>
+      <w:r>
+        <w:rPr>
+          <w:rtl w:val="0"/>
+        </w:rPr>
+      </w:r>
+    </w:p>
+    <w:p>
+      <w:pPr>
+        <w:rPr/>
+      </w:pPr>
+      <w:r>
+        <w:rPr>
+          <w:rtl w:val="0"/>
+        </w:rPr>
+      </w:r>
+    </w:p>
+    <w:p>
+      <w:pPr>
+        <w:rPr/>
+      </w:pPr>
+      <w:r>
+        <w:rPr>
+          <w:rtl w:val="0"/>
+        </w:rPr>
+      </w:r>
+    </w:p>
+    <w:p>
+      <w:pPr>
+        <w:rPr/>
+      </w:pPr>
+      <w:r>
+        <w:rPr>
+          <w:rtl w:val="0"/>
+        </w:rPr>
+      </w:r>
+    </w:p>
+    <w:p>
+      <w:pPr>
+        <w:rPr/>
+      </w:pPr>
+      <w:r>
+        <w:rPr>
+          <w:rtl w:val="0"/>
+        </w:rPr>
+      </w:r>
+    </w:p>
+    <w:p>
+      <w:pPr>
+        <w:rPr/>
+      </w:pPr>
+      <w:r>
+        <w:rPr>
+          <w:rtl w:val="0"/>
+        </w:rPr>
+      </w:r>
+    </w:p>
+    <w:p>
+      <w:pPr>
+        <w:rPr/>
+      </w:pPr>
+      <w:r>
+        <w:rPr>
+          <w:rtl w:val="0"/>
+        </w:rPr>
+      </w:r>
+    </w:p>
+    <w:p>
+      <w:pPr>
+        <w:rPr/>
+      </w:pPr>
+      <w:r>
+        <w:rPr>
+          <w:rtl w:val="0"/>
+        </w:rPr>
+      </w:r>
+    </w:p>
+    <w:p>
+      <w:pPr>
+        <w:rPr/>
+      </w:pPr>
+      <w:r>
+        <w:rPr>
+          <w:rtl w:val="0"/>
+        </w:rPr>
+      </w:r>
+    </w:p>
+    <w:p>
+      <w:pPr>
+        <w:rPr/>
+      </w:pPr>
+      <w:r>
+        <w:rPr>
+          <w:rtl w:val="0"/>
+        </w:rPr>
+      </w:r>
+    </w:p>
+    <w:p>
+      <w:pPr>
+        <w:rPr>
+          <w:sz w:val="24"/>
+          <w:szCs w:val="24"/>
+        </w:rPr>
+      </w:pPr>
+      <w:r>
+        <w:rPr>
+          <w:b w:val="1"/>
+          <w:sz w:val="24"/>
+          <w:szCs w:val="24"/>
+          <w:rtl w:val="0"/>
+        </w:rPr>
+        <w:t xml:space="preserve">HP Thunderbolt Dock 120W G2</w:t>
+      </w:r>
+      <w:r>
+        <w:rPr>
+          <w:rtl w:val="0"/>
+        </w:rPr>
+      </w:r>
+    </w:p>
+    <w:p>
+      <w:pPr>
+        <w:rPr/>
+      </w:pPr>
+      <w:r>
+        <w:rPr>
+          <w:b w:val="1"/>
+          <w:rtl w:val="0"/>
+        </w:rPr>
+        <w:t xml:space="preserve">Gränssnitt:</w:t>
+      </w:r>
+      <w:r>
+        <w:rPr>
+          <w:rtl w:val="0"/>
+        </w:rPr>
       </w:r>
       <w:r>
         <w:drawing>
@@ -1277,17 +1386,17 @@
               <wp:posOffset>1</wp:posOffset>
             </wp:positionH>
             <wp:positionV relativeFrom="paragraph">
-              <wp:posOffset>285750</wp:posOffset>
+              <wp:posOffset>147638</wp:posOffset>
             </wp:positionV>
-            <wp:extent cx="3252788" cy="2602230"/>
+            <wp:extent cx="3810000" cy="3048000"/>
             <wp:effectExtent b="0" l="0" r="0" t="0"/>
             <wp:wrapSquare wrapText="bothSides" distB="114300" distT="114300" distL="114300" distR="114300"/>
-            <wp:docPr id="4" name="image2.png"/>
+            <wp:docPr id="8" name="image8.png"/>
             <a:graphic>
               <a:graphicData uri="http://schemas.openxmlformats.org/drawingml/2006/picture">
                 <pic:pic>
                   <pic:nvPicPr>
-                    <pic:cNvPr id="0" name="image2.png"/>
+                    <pic:cNvPr id="0" name="image8.png"/>
                     <pic:cNvPicPr preferRelativeResize="0"/>
                   </pic:nvPicPr>
                   <pic:blipFill>
@@ -1300,7 +1409,7 @@
                   <pic:spPr>
                     <a:xfrm>
                       <a:off x="0" y="0"/>
-                      <a:ext cx="3252788" cy="2602230"/>
+                      <a:ext cx="3810000" cy="3048000"/>
                     </a:xfrm>
                     <a:prstGeom prst="rect"/>
                     <a:ln/>
@@ -1314,142 +1423,99 @@
     </w:p>
     <w:p>
       <w:pPr>
-        <w:rPr>
-          <w:b w:val="1"/>
-        </w:rPr>
-      </w:pPr>
-      <w:r>
-        <w:rPr>
-          <w:rtl w:val="0"/>
-        </w:rPr>
-      </w:r>
-    </w:p>
-    <w:p>
-      <w:pPr>
-        <w:rPr/>
-      </w:pPr>
-      <w:r>
-        <w:rPr>
-          <w:b w:val="1"/>
-          <w:rtl w:val="0"/>
-        </w:rPr>
-        <w:t xml:space="preserve">Dockningsgränssnitt:</w:t>
-      </w:r>
-      <w:r>
-        <w:rPr>
-          <w:rtl w:val="0"/>
-        </w:rPr>
-        <w:t xml:space="preserve"> USB-C</w:t>
-      </w:r>
-    </w:p>
-    <w:p>
-      <w:pPr>
-        <w:rPr/>
-      </w:pPr>
-      <w:r>
-        <w:rPr>
-          <w:b w:val="1"/>
-          <w:rtl w:val="0"/>
-        </w:rPr>
-        <w:t xml:space="preserve">Tillhandahållet gränssnitt:</w:t>
-      </w:r>
-      <w:r>
-        <w:rPr>
-          <w:rtl w:val="0"/>
-        </w:rPr>
-        <w:t xml:space="preserve"> 1 x ljud - utgång - minitelefon 3,5 mm, 1 x nätverk - Ethernet 1000 - RJ-45, 1 x bildskärm / video - HDMI - 19-stifts HDMI typ A, 1 x bildskärm / video - Mini DisplayPort - Mini DisplayPort, 3 x SuperSpeed USB 3.0 - 9-stifts USB typ A, 1 x video - VGA - 15 pin D-Sub (DB-15), 1 x headset - utgång - minitelefon 3,5 mm, 2 x USB 2.0 - 4-stifts USB typ A</w:t>
-      </w:r>
-    </w:p>
-    <w:p>
-      <w:pPr>
-        <w:rPr/>
-      </w:pPr>
-      <w:r>
-        <w:rPr>
-          <w:b w:val="1"/>
-          <w:rtl w:val="0"/>
-        </w:rPr>
-        <w:t xml:space="preserve">Pris:</w:t>
-      </w:r>
-      <w:r>
-        <w:rPr>
-          <w:rtl w:val="0"/>
-        </w:rPr>
-        <w:t xml:space="preserve"> 1699 kr</w:t>
-      </w:r>
-    </w:p>
-    <w:p>
-      <w:pPr>
-        <w:rPr/>
-      </w:pPr>
-      <w:r>
-        <w:rPr>
-          <w:rtl w:val="0"/>
-        </w:rPr>
-      </w:r>
-    </w:p>
-    <w:p>
-      <w:pPr>
-        <w:rPr/>
-      </w:pPr>
-      <w:r>
-        <w:rPr>
-          <w:rtl w:val="0"/>
-        </w:rPr>
-      </w:r>
-    </w:p>
-    <w:p>
-      <w:pPr>
-        <w:rPr/>
-      </w:pPr>
-      <w:r>
-        <w:rPr>
-          <w:rtl w:val="0"/>
-        </w:rPr>
-      </w:r>
-    </w:p>
-    <w:p>
-      <w:pPr>
-        <w:rPr/>
-      </w:pPr>
-      <w:r>
-        <w:rPr>
-          <w:rtl w:val="0"/>
-        </w:rPr>
-      </w:r>
-    </w:p>
-    <w:p>
-      <w:pPr>
-        <w:rPr/>
-      </w:pPr>
-      <w:r>
-        <w:rPr>
-          <w:rtl w:val="0"/>
-        </w:rPr>
-      </w:r>
-    </w:p>
-    <w:p>
-      <w:pPr>
-        <w:rPr/>
-      </w:pPr>
-      <w:r>
-        <w:rPr>
-          <w:rtl w:val="0"/>
-        </w:rPr>
-      </w:r>
-    </w:p>
-    <w:p>
-      <w:pPr>
-        <w:rPr>
-          <w:b w:val="1"/>
-        </w:rPr>
-      </w:pPr>
-      <w:r>
-        <w:rPr>
-          <w:b w:val="1"/>
+        <w:rPr/>
+      </w:pPr>
+      <w:r>
+        <w:rPr>
+          <w:rtl w:val="0"/>
+        </w:rPr>
+        <w:t xml:space="preserve">1 x bildskärm / video - VGA - 15-pin HD D-Sub (HD-15), 1 x nätverk - Ethernet - RJ-45, 2 x audio / video - DisplayPort - 20-stifts DisplayPort, 3 x SuperSpeed USB 3.0 - 9-stifts USB typ A, 1 x kombinerat uttag för hörlurar/mikrofon - minitelefon 3,5 mm, 1 x USB-C, 1 x skärm / video / USB - Thunderbolt, 1 x bildskärm / video - DisplayPort - 24-stifts USB-C</w:t>
+      </w:r>
+    </w:p>
+    <w:p>
+      <w:pPr>
+        <w:rPr/>
+      </w:pPr>
+      <w:r>
+        <w:rPr>
+          <w:rtl w:val="0"/>
+        </w:rPr>
+      </w:r>
+    </w:p>
+    <w:p>
+      <w:pPr>
+        <w:rPr/>
+      </w:pPr>
+      <w:r>
+        <w:rPr>
+          <w:rtl w:val="0"/>
+        </w:rPr>
+      </w:r>
+    </w:p>
+    <w:p>
+      <w:pPr>
+        <w:rPr/>
+      </w:pPr>
+      <w:r>
+        <w:rPr>
+          <w:rtl w:val="0"/>
+        </w:rPr>
+      </w:r>
+    </w:p>
+    <w:p>
+      <w:pPr>
+        <w:rPr/>
+      </w:pPr>
+      <w:r>
+        <w:rPr>
+          <w:rtl w:val="0"/>
+        </w:rPr>
+      </w:r>
+    </w:p>
+    <w:p>
+      <w:pPr>
+        <w:rPr/>
+      </w:pPr>
+      <w:r>
+        <w:rPr>
+          <w:rtl w:val="0"/>
+        </w:rPr>
+      </w:r>
+    </w:p>
+    <w:p>
+      <w:pPr>
+        <w:rPr>
+          <w:b w:val="1"/>
+          <w:sz w:val="24"/>
+          <w:szCs w:val="24"/>
+        </w:rPr>
+      </w:pPr>
+      <w:r>
+        <w:rPr>
+          <w:b w:val="1"/>
+          <w:sz w:val="24"/>
+          <w:szCs w:val="24"/>
           <w:rtl w:val="0"/>
         </w:rPr>
         <w:t xml:space="preserve">Wacom Intuos Pro Medium Paper Edition</w:t>
+      </w:r>
+    </w:p>
+    <w:p>
+      <w:pPr>
+        <w:rPr/>
+      </w:pPr>
+      <w:r>
+        <w:rPr>
+          <w:b w:val="1"/>
+          <w:rtl w:val="0"/>
+        </w:rPr>
+        <w:t xml:space="preserve">Mått:</w:t>
+      </w:r>
+      <w:r>
+        <w:rPr>
+          <w:rtl w:val="0"/>
+        </w:rPr>
+        <w:t xml:space="preserve"> Bredd: 33,8cm</w:t>
       </w:r>
       <w:r>
         <w:drawing>
@@ -1459,17 +1525,17 @@
               <wp:posOffset>57151</wp:posOffset>
             </wp:positionH>
             <wp:positionV relativeFrom="paragraph">
-              <wp:posOffset>295275</wp:posOffset>
+              <wp:posOffset>152400</wp:posOffset>
             </wp:positionV>
             <wp:extent cx="3810000" cy="3048000"/>
             <wp:effectExtent b="0" l="0" r="0" t="0"/>
             <wp:wrapSquare wrapText="bothSides" distB="114300" distT="114300" distL="114300" distR="114300"/>
-            <wp:docPr id="6" name="image3.png"/>
+            <wp:docPr id="4" name="image2.png"/>
             <a:graphic>
               <a:graphicData uri="http://schemas.openxmlformats.org/drawingml/2006/picture">
                 <pic:pic>
                   <pic:nvPicPr>
-                    <pic:cNvPr id="0" name="image3.png"/>
+                    <pic:cNvPr id="0" name="image2.png"/>
                     <pic:cNvPicPr preferRelativeResize="0"/>
                   </pic:nvPicPr>
                   <pic:blipFill>
@@ -1500,24 +1566,6 @@
       </w:pPr>
       <w:r>
         <w:rPr>
-          <w:b w:val="1"/>
-          <w:rtl w:val="0"/>
-        </w:rPr>
-        <w:t xml:space="preserve">Mått:</w:t>
-      </w:r>
-      <w:r>
-        <w:rPr>
-          <w:rtl w:val="0"/>
-        </w:rPr>
-        <w:t xml:space="preserve"> Bredd: 33,8cm</w:t>
-      </w:r>
-    </w:p>
-    <w:p>
-      <w:pPr>
-        <w:rPr/>
-      </w:pPr>
-      <w:r>
-        <w:rPr>
           <w:rtl w:val="0"/>
         </w:rPr>
         <w:t xml:space="preserve">Djup: 21,9cm</w:t>
@@ -1725,14 +1773,36 @@
       <w:pPr>
         <w:rPr>
           <w:b w:val="1"/>
-        </w:rPr>
-      </w:pPr>
-      <w:r>
-        <w:rPr>
-          <w:b w:val="1"/>
+          <w:sz w:val="24"/>
+          <w:szCs w:val="24"/>
+        </w:rPr>
+      </w:pPr>
+      <w:r>
+        <w:rPr>
+          <w:b w:val="1"/>
+          <w:sz w:val="24"/>
+          <w:szCs w:val="24"/>
           <w:rtl w:val="0"/>
         </w:rPr>
         <w:t xml:space="preserve">Logitech G903 + PowerPlay</w:t>
+      </w:r>
+    </w:p>
+    <w:p>
+      <w:pPr>
+        <w:rPr/>
+      </w:pPr>
+      <w:r>
+        <w:rPr>
+          <w:b w:val="1"/>
+          <w:rtl w:val="0"/>
+        </w:rPr>
+        <w:t xml:space="preserve">Gränssnitt:</w:t>
+      </w:r>
+      <w:r>
+        <w:rPr>
+          <w:rtl w:val="0"/>
+        </w:rPr>
+        <w:t xml:space="preserve"> USB 2,4 GHz</w:t>
       </w:r>
       <w:r>
         <w:drawing>
@@ -1742,17 +1812,17 @@
               <wp:posOffset>1</wp:posOffset>
             </wp:positionH>
             <wp:positionV relativeFrom="paragraph">
-              <wp:posOffset>295275</wp:posOffset>
+              <wp:posOffset>188595</wp:posOffset>
             </wp:positionV>
             <wp:extent cx="3810000" cy="3048000"/>
             <wp:effectExtent b="0" l="0" r="0" t="0"/>
             <wp:wrapSquare wrapText="bothSides" distB="114300" distT="114300" distL="114300" distR="114300"/>
-            <wp:docPr id="5" name="image1.png"/>
+            <wp:docPr id="3" name="image7.png"/>
             <a:graphic>
               <a:graphicData uri="http://schemas.openxmlformats.org/drawingml/2006/picture">
                 <pic:pic>
                   <pic:nvPicPr>
-                    <pic:cNvPr id="0" name="image1.png"/>
+                    <pic:cNvPr id="0" name="image7.png"/>
                     <pic:cNvPicPr preferRelativeResize="0"/>
                   </pic:nvPicPr>
                   <pic:blipFill>
@@ -1786,24 +1856,6 @@
           <w:b w:val="1"/>
           <w:rtl w:val="0"/>
         </w:rPr>
-        <w:t xml:space="preserve">Gränssnitt:</w:t>
-      </w:r>
-      <w:r>
-        <w:rPr>
-          <w:rtl w:val="0"/>
-        </w:rPr>
-        <w:t xml:space="preserve"> USB 2,4 GHz</w:t>
-      </w:r>
-    </w:p>
-    <w:p>
-      <w:pPr>
-        <w:rPr/>
-      </w:pPr>
-      <w:r>
-        <w:rPr>
-          <w:b w:val="1"/>
-          <w:rtl w:val="0"/>
-        </w:rPr>
         <w:t xml:space="preserve">Mus:</w:t>
       </w:r>
       <w:r>
@@ -1824,7 +1876,1007 @@
         <w:t xml:space="preserve">Laddar via musmattan</w:t>
       </w:r>
     </w:p>
+    <w:p>
+      <w:pPr>
+        <w:rPr/>
+      </w:pPr>
+      <w:r>
+        <w:rPr>
+          <w:b w:val="1"/>
+          <w:rtl w:val="0"/>
+        </w:rPr>
+        <w:t xml:space="preserve">Pris:</w:t>
+      </w:r>
+      <w:r>
+        <w:rPr>
+          <w:rtl w:val="0"/>
+        </w:rPr>
+        <w:t xml:space="preserve"> 2 618 kr</w:t>
+      </w:r>
+    </w:p>
+    <w:p>
+      <w:pPr>
+        <w:rPr/>
+      </w:pPr>
+      <w:r>
+        <w:rPr>
+          <w:rtl w:val="0"/>
+        </w:rPr>
+      </w:r>
+    </w:p>
+    <w:p>
+      <w:pPr>
+        <w:rPr/>
+      </w:pPr>
+      <w:r>
+        <w:rPr>
+          <w:rtl w:val="0"/>
+        </w:rPr>
+      </w:r>
+    </w:p>
+    <w:p>
+      <w:pPr>
+        <w:rPr/>
+      </w:pPr>
+      <w:r>
+        <w:rPr>
+          <w:rtl w:val="0"/>
+        </w:rPr>
+      </w:r>
+    </w:p>
+    <w:p>
+      <w:pPr>
+        <w:rPr/>
+      </w:pPr>
+      <w:r>
+        <w:rPr>
+          <w:rtl w:val="0"/>
+        </w:rPr>
+      </w:r>
+    </w:p>
+    <w:p>
+      <w:pPr>
+        <w:rPr/>
+      </w:pPr>
+      <w:r>
+        <w:rPr>
+          <w:rtl w:val="0"/>
+        </w:rPr>
+      </w:r>
+    </w:p>
+    <w:p>
+      <w:pPr>
+        <w:rPr/>
+      </w:pPr>
+      <w:r>
+        <w:rPr>
+          <w:rtl w:val="0"/>
+        </w:rPr>
+      </w:r>
+    </w:p>
+    <w:p>
+      <w:pPr>
+        <w:rPr/>
+      </w:pPr>
+      <w:r>
+        <w:rPr>
+          <w:rtl w:val="0"/>
+        </w:rPr>
+      </w:r>
+    </w:p>
+    <w:p>
+      <w:pPr>
+        <w:rPr/>
+      </w:pPr>
+      <w:r>
+        <w:rPr>
+          <w:rtl w:val="0"/>
+        </w:rPr>
+      </w:r>
+    </w:p>
+    <w:p>
+      <w:pPr>
+        <w:rPr/>
+      </w:pPr>
+      <w:r>
+        <w:rPr>
+          <w:rtl w:val="0"/>
+        </w:rPr>
+      </w:r>
+    </w:p>
+    <w:p>
+      <w:pPr>
+        <w:rPr/>
+      </w:pPr>
+      <w:r>
+        <w:rPr>
+          <w:rtl w:val="0"/>
+        </w:rPr>
+      </w:r>
+    </w:p>
+    <w:p>
+      <w:pPr>
+        <w:rPr/>
+      </w:pPr>
+      <w:r>
+        <w:rPr>
+          <w:rtl w:val="0"/>
+        </w:rPr>
+      </w:r>
+    </w:p>
+    <w:p>
+      <w:pPr>
+        <w:rPr/>
+      </w:pPr>
+      <w:r>
+        <w:rPr>
+          <w:rtl w:val="0"/>
+        </w:rPr>
+      </w:r>
+    </w:p>
+    <w:p>
+      <w:pPr>
+        <w:rPr/>
+      </w:pPr>
+      <w:r>
+        <w:rPr>
+          <w:rtl w:val="0"/>
+        </w:rPr>
+      </w:r>
+    </w:p>
+    <w:p>
+      <w:pPr>
+        <w:rPr/>
+      </w:pPr>
+      <w:r>
+        <w:rPr>
+          <w:rtl w:val="0"/>
+        </w:rPr>
+      </w:r>
+    </w:p>
+    <w:p>
+      <w:pPr>
+        <w:rPr/>
+      </w:pPr>
+      <w:r>
+        <w:rPr>
+          <w:rtl w:val="0"/>
+        </w:rPr>
+      </w:r>
+    </w:p>
+    <w:p>
+      <w:pPr>
+        <w:rPr/>
+      </w:pPr>
+      <w:r>
+        <w:rPr>
+          <w:rtl w:val="0"/>
+        </w:rPr>
+      </w:r>
+    </w:p>
+    <w:p>
+      <w:pPr>
+        <w:rPr/>
+      </w:pPr>
+      <w:r>
+        <w:rPr>
+          <w:rtl w:val="0"/>
+        </w:rPr>
+      </w:r>
+    </w:p>
+    <w:p>
+      <w:pPr>
+        <w:rPr/>
+      </w:pPr>
+      <w:r>
+        <w:rPr>
+          <w:rtl w:val="0"/>
+        </w:rPr>
+      </w:r>
+    </w:p>
+    <w:p>
+      <w:pPr>
+        <w:rPr/>
+      </w:pPr>
+      <w:r>
+        <w:rPr>
+          <w:rtl w:val="0"/>
+        </w:rPr>
+      </w:r>
+    </w:p>
+    <w:p>
+      <w:pPr>
+        <w:rPr/>
+      </w:pPr>
+      <w:r>
+        <w:rPr>
+          <w:rtl w:val="0"/>
+        </w:rPr>
+      </w:r>
+    </w:p>
+    <w:p>
+      <w:pPr>
+        <w:rPr>
+          <w:b w:val="1"/>
+          <w:sz w:val="24"/>
+          <w:szCs w:val="24"/>
+        </w:rPr>
+      </w:pPr>
+      <w:r>
+        <w:rPr>
+          <w:b w:val="1"/>
+          <w:sz w:val="24"/>
+          <w:szCs w:val="24"/>
+          <w:rtl w:val="0"/>
+        </w:rPr>
+        <w:t xml:space="preserve">Logitech K740</w:t>
+      </w:r>
+      <w:r>
+        <w:drawing>
+          <wp:anchor allowOverlap="1" behindDoc="0" distB="114300" distT="114300" distL="114300" distR="114300" hidden="0" layoutInCell="1" locked="0" relativeHeight="0" simplePos="0">
+            <wp:simplePos x="0" y="0"/>
+            <wp:positionH relativeFrom="column">
+              <wp:posOffset>1</wp:posOffset>
+            </wp:positionH>
+            <wp:positionV relativeFrom="paragraph">
+              <wp:posOffset>304800</wp:posOffset>
+            </wp:positionV>
+            <wp:extent cx="3362325" cy="2686205"/>
+            <wp:effectExtent b="0" l="0" r="0" t="0"/>
+            <wp:wrapSquare wrapText="bothSides" distB="114300" distT="114300" distL="114300" distR="114300"/>
+            <wp:docPr id="10" name="image10.png"/>
+            <a:graphic>
+              <a:graphicData uri="http://schemas.openxmlformats.org/drawingml/2006/picture">
+                <pic:pic>
+                  <pic:nvPicPr>
+                    <pic:cNvPr id="0" name="image10.png"/>
+                    <pic:cNvPicPr preferRelativeResize="0"/>
+                  </pic:nvPicPr>
+                  <pic:blipFill>
+                    <a:blip r:embed="rId12"/>
+                    <a:srcRect b="0" l="0" r="0" t="0"/>
+                    <a:stretch>
+                      <a:fillRect/>
+                    </a:stretch>
+                  </pic:blipFill>
+                  <pic:spPr>
+                    <a:xfrm>
+                      <a:off x="0" y="0"/>
+                      <a:ext cx="3362325" cy="2686205"/>
+                    </a:xfrm>
+                    <a:prstGeom prst="rect"/>
+                    <a:ln/>
+                  </pic:spPr>
+                </pic:pic>
+              </a:graphicData>
+            </a:graphic>
+          </wp:anchor>
+        </w:drawing>
+      </w:r>
+    </w:p>
+    <w:p>
+      <w:pPr>
+        <w:numPr>
+          <w:ilvl w:val="0"/>
+          <w:numId w:val="3"/>
+        </w:numPr>
+        <w:ind w:left="720" w:hanging="360"/>
+        <w:rPr>
+          <w:u w:val="none"/>
+        </w:rPr>
+      </w:pPr>
+      <w:r>
+        <w:rPr>
+          <w:rtl w:val="0"/>
+        </w:rPr>
+        <w:t xml:space="preserve">Bakgrundsbelyst</w:t>
+      </w:r>
+    </w:p>
+    <w:p>
+      <w:pPr>
+        <w:numPr>
+          <w:ilvl w:val="0"/>
+          <w:numId w:val="3"/>
+        </w:numPr>
+        <w:ind w:left="720" w:hanging="360"/>
+        <w:rPr>
+          <w:u w:val="none"/>
+        </w:rPr>
+      </w:pPr>
+      <w:r>
+        <w:rPr>
+          <w:rtl w:val="0"/>
+        </w:rPr>
+        <w:t xml:space="preserve">Trådat USB</w:t>
+      </w:r>
+    </w:p>
+    <w:p>
+      <w:pPr>
+        <w:numPr>
+          <w:ilvl w:val="0"/>
+          <w:numId w:val="3"/>
+        </w:numPr>
+        <w:ind w:left="720" w:hanging="360"/>
+        <w:rPr>
+          <w:u w:val="none"/>
+        </w:rPr>
+      </w:pPr>
+      <w:r>
+        <w:rPr>
+          <w:rtl w:val="0"/>
+        </w:rPr>
+        <w:t xml:space="preserve">Pris: 799 kr</w:t>
+      </w:r>
+    </w:p>
+    <w:p>
+      <w:pPr>
+        <w:rPr/>
+      </w:pPr>
+      <w:r>
+        <w:rPr>
+          <w:rtl w:val="0"/>
+        </w:rPr>
+      </w:r>
+    </w:p>
+    <w:p>
+      <w:pPr>
+        <w:rPr/>
+      </w:pPr>
+      <w:r>
+        <w:rPr>
+          <w:rtl w:val="0"/>
+        </w:rPr>
+      </w:r>
+    </w:p>
+    <w:p>
+      <w:pPr>
+        <w:rPr/>
+      </w:pPr>
+      <w:r>
+        <w:rPr>
+          <w:rtl w:val="0"/>
+        </w:rPr>
+      </w:r>
+    </w:p>
+    <w:p>
+      <w:pPr>
+        <w:rPr/>
+      </w:pPr>
+      <w:r>
+        <w:rPr>
+          <w:rtl w:val="0"/>
+        </w:rPr>
+      </w:r>
+    </w:p>
+    <w:p>
+      <w:pPr>
+        <w:rPr/>
+      </w:pPr>
+      <w:r>
+        <w:rPr>
+          <w:rtl w:val="0"/>
+        </w:rPr>
+      </w:r>
+    </w:p>
+    <w:p>
+      <w:pPr>
+        <w:rPr/>
+      </w:pPr>
+      <w:r>
+        <w:rPr>
+          <w:rtl w:val="0"/>
+        </w:rPr>
+      </w:r>
+    </w:p>
+    <w:p>
+      <w:pPr>
+        <w:rPr/>
+      </w:pPr>
+      <w:r>
+        <w:rPr>
+          <w:rtl w:val="0"/>
+        </w:rPr>
+      </w:r>
+    </w:p>
+    <w:p>
+      <w:pPr>
+        <w:rPr/>
+      </w:pPr>
+      <w:r>
+        <w:rPr>
+          <w:rtl w:val="0"/>
+        </w:rPr>
+      </w:r>
+    </w:p>
+    <w:p>
+      <w:pPr>
+        <w:rPr/>
+      </w:pPr>
+      <w:r>
+        <w:rPr>
+          <w:rtl w:val="0"/>
+        </w:rPr>
+      </w:r>
+    </w:p>
+    <w:p>
+      <w:pPr>
+        <w:rPr/>
+      </w:pPr>
+      <w:r>
+        <w:rPr>
+          <w:rtl w:val="0"/>
+        </w:rPr>
+      </w:r>
+    </w:p>
+    <w:p>
+      <w:pPr>
+        <w:rPr/>
+      </w:pPr>
+      <w:r>
+        <w:rPr>
+          <w:rtl w:val="0"/>
+        </w:rPr>
+      </w:r>
+    </w:p>
+    <w:p>
+      <w:pPr>
+        <w:rPr/>
+      </w:pPr>
+      <w:r>
+        <w:rPr>
+          <w:rtl w:val="0"/>
+        </w:rPr>
+      </w:r>
+    </w:p>
+    <w:p>
+      <w:pPr>
+        <w:rPr/>
+      </w:pPr>
+      <w:r>
+        <w:rPr>
+          <w:rtl w:val="0"/>
+        </w:rPr>
+      </w:r>
+    </w:p>
+    <w:p>
+      <w:pPr>
+        <w:rPr/>
+      </w:pPr>
+      <w:r>
+        <w:rPr>
+          <w:rtl w:val="0"/>
+        </w:rPr>
+      </w:r>
+    </w:p>
+    <w:p>
+      <w:pPr>
+        <w:rPr>
+          <w:b w:val="1"/>
+          <w:sz w:val="24"/>
+          <w:szCs w:val="24"/>
+        </w:rPr>
+      </w:pPr>
+      <w:r>
+        <w:rPr>
+          <w:b w:val="1"/>
+          <w:sz w:val="24"/>
+          <w:szCs w:val="24"/>
+          <w:rtl w:val="0"/>
+        </w:rPr>
+        <w:t xml:space="preserve">Plantronics Backbeat GO 600</w:t>
+      </w:r>
+    </w:p>
+    <w:p>
+      <w:pPr>
+        <w:numPr>
+          <w:ilvl w:val="0"/>
+          <w:numId w:val="1"/>
+        </w:numPr>
+        <w:ind w:left="720" w:hanging="360"/>
+        <w:rPr>
+          <w:u w:val="none"/>
+        </w:rPr>
+      </w:pPr>
+      <w:r>
+        <w:rPr>
+          <w:rtl w:val="0"/>
+        </w:rPr>
+        <w:t xml:space="preserve">Trådlöst via bluetooth</w:t>
+      </w:r>
+      <w:r>
+        <w:drawing>
+          <wp:anchor allowOverlap="1" behindDoc="0" distB="114300" distT="114300" distL="114300" distR="114300" hidden="0" layoutInCell="1" locked="0" relativeHeight="0" simplePos="0">
+            <wp:simplePos x="0" y="0"/>
+            <wp:positionH relativeFrom="column">
+              <wp:posOffset>1</wp:posOffset>
+            </wp:positionH>
+            <wp:positionV relativeFrom="paragraph">
+              <wp:posOffset>152400</wp:posOffset>
+            </wp:positionV>
+            <wp:extent cx="3357563" cy="2686050"/>
+            <wp:effectExtent b="0" l="0" r="0" t="0"/>
+            <wp:wrapSquare wrapText="bothSides" distB="114300" distT="114300" distL="114300" distR="114300"/>
+            <wp:docPr id="5" name="image3.png"/>
+            <a:graphic>
+              <a:graphicData uri="http://schemas.openxmlformats.org/drawingml/2006/picture">
+                <pic:pic>
+                  <pic:nvPicPr>
+                    <pic:cNvPr id="0" name="image3.png"/>
+                    <pic:cNvPicPr preferRelativeResize="0"/>
+                  </pic:nvPicPr>
+                  <pic:blipFill>
+                    <a:blip r:embed="rId13"/>
+                    <a:srcRect b="0" l="0" r="0" t="0"/>
+                    <a:stretch>
+                      <a:fillRect/>
+                    </a:stretch>
+                  </pic:blipFill>
+                  <pic:spPr>
+                    <a:xfrm>
+                      <a:off x="0" y="0"/>
+                      <a:ext cx="3357563" cy="2686050"/>
+                    </a:xfrm>
+                    <a:prstGeom prst="rect"/>
+                    <a:ln/>
+                  </pic:spPr>
+                </pic:pic>
+              </a:graphicData>
+            </a:graphic>
+          </wp:anchor>
+        </w:drawing>
+      </w:r>
+    </w:p>
+    <w:p>
+      <w:pPr>
+        <w:numPr>
+          <w:ilvl w:val="0"/>
+          <w:numId w:val="1"/>
+        </w:numPr>
+        <w:ind w:left="720" w:hanging="360"/>
+        <w:rPr>
+          <w:u w:val="none"/>
+        </w:rPr>
+      </w:pPr>
+      <w:r>
+        <w:rPr>
+          <w:rtl w:val="0"/>
+        </w:rPr>
+        <w:t xml:space="preserve">50 - 20000 Hz</w:t>
+      </w:r>
+    </w:p>
+    <w:p>
+      <w:pPr>
+        <w:numPr>
+          <w:ilvl w:val="0"/>
+          <w:numId w:val="1"/>
+        </w:numPr>
+        <w:ind w:left="720" w:hanging="360"/>
+        <w:rPr>
+          <w:u w:val="none"/>
+        </w:rPr>
+      </w:pPr>
+      <w:r>
+        <w:rPr>
+          <w:rtl w:val="0"/>
+        </w:rPr>
+        <w:t xml:space="preserve">18 timmars batteritid</w:t>
+      </w:r>
+    </w:p>
+    <w:p>
+      <w:pPr>
+        <w:numPr>
+          <w:ilvl w:val="0"/>
+          <w:numId w:val="1"/>
+        </w:numPr>
+        <w:ind w:left="720" w:hanging="360"/>
+        <w:rPr>
+          <w:u w:val="none"/>
+        </w:rPr>
+      </w:pPr>
+      <w:r>
+        <w:rPr>
+          <w:rtl w:val="0"/>
+        </w:rPr>
+        <w:t xml:space="preserve">Inbyggd mikrofon</w:t>
+      </w:r>
+    </w:p>
+    <w:p>
+      <w:pPr>
+        <w:numPr>
+          <w:ilvl w:val="0"/>
+          <w:numId w:val="1"/>
+        </w:numPr>
+        <w:ind w:left="720" w:hanging="360"/>
+        <w:rPr>
+          <w:u w:val="none"/>
+        </w:rPr>
+      </w:pPr>
+      <w:r>
+        <w:rPr>
+          <w:rtl w:val="0"/>
+        </w:rPr>
+        <w:t xml:space="preserve">Pris: 712 kr</w:t>
+      </w:r>
+    </w:p>
+    <w:p>
+      <w:pPr>
+        <w:rPr/>
+      </w:pPr>
+      <w:r>
+        <w:rPr>
+          <w:rtl w:val="0"/>
+        </w:rPr>
+      </w:r>
+    </w:p>
+    <w:p>
+      <w:pPr>
+        <w:rPr/>
+      </w:pPr>
+      <w:r>
+        <w:rPr>
+          <w:rtl w:val="0"/>
+        </w:rPr>
+      </w:r>
+    </w:p>
+    <w:p>
+      <w:pPr>
+        <w:rPr/>
+      </w:pPr>
+      <w:r>
+        <w:rPr>
+          <w:rtl w:val="0"/>
+        </w:rPr>
+      </w:r>
+    </w:p>
+    <w:p>
+      <w:pPr>
+        <w:rPr/>
+      </w:pPr>
+      <w:r>
+        <w:rPr>
+          <w:rtl w:val="0"/>
+        </w:rPr>
+      </w:r>
+    </w:p>
+    <w:p>
+      <w:pPr>
+        <w:rPr/>
+      </w:pPr>
+      <w:r>
+        <w:rPr>
+          <w:rtl w:val="0"/>
+        </w:rPr>
+      </w:r>
+    </w:p>
+    <w:p>
+      <w:pPr>
+        <w:rPr/>
+      </w:pPr>
+      <w:r>
+        <w:rPr>
+          <w:rtl w:val="0"/>
+        </w:rPr>
+      </w:r>
+    </w:p>
+    <w:p>
+      <w:pPr>
+        <w:rPr/>
+      </w:pPr>
+      <w:r>
+        <w:rPr>
+          <w:rtl w:val="0"/>
+        </w:rPr>
+      </w:r>
+    </w:p>
+    <w:p>
+      <w:pPr>
+        <w:rPr/>
+      </w:pPr>
+      <w:r>
+        <w:rPr>
+          <w:rtl w:val="0"/>
+        </w:rPr>
+      </w:r>
+    </w:p>
+    <w:p>
+      <w:pPr>
+        <w:rPr/>
+      </w:pPr>
+      <w:r>
+        <w:rPr>
+          <w:rtl w:val="0"/>
+        </w:rPr>
+      </w:r>
+    </w:p>
+    <w:p>
+      <w:pPr>
+        <w:rPr/>
+      </w:pPr>
+      <w:r>
+        <w:rPr>
+          <w:rtl w:val="0"/>
+        </w:rPr>
+      </w:r>
+    </w:p>
+    <w:p>
+      <w:pPr>
+        <w:rPr/>
+      </w:pPr>
+      <w:r>
+        <w:rPr>
+          <w:rtl w:val="0"/>
+        </w:rPr>
+      </w:r>
+    </w:p>
+    <w:p>
+      <w:pPr>
+        <w:rPr/>
+      </w:pPr>
+      <w:r>
+        <w:rPr>
+          <w:b w:val="1"/>
+          <w:sz w:val="24"/>
+          <w:szCs w:val="24"/>
+          <w:rtl w:val="0"/>
+        </w:rPr>
+        <w:t xml:space="preserve">Logitech Z207 Bluetooth Computer Speakers</w:t>
+      </w:r>
+      <w:r>
+        <w:rPr>
+          <w:rtl w:val="0"/>
+        </w:rPr>
+      </w:r>
+    </w:p>
+    <w:p>
+      <w:pPr>
+        <w:numPr>
+          <w:ilvl w:val="0"/>
+          <w:numId w:val="2"/>
+        </w:numPr>
+        <w:ind w:left="720" w:hanging="360"/>
+        <w:rPr>
+          <w:u w:val="none"/>
+        </w:rPr>
+      </w:pPr>
+      <w:r>
+        <w:rPr>
+          <w:rtl w:val="0"/>
+        </w:rPr>
+        <w:t xml:space="preserve">Antingen trådlös eller trådad anslutnig</w:t>
+      </w:r>
+      <w:r>
+        <w:drawing>
+          <wp:anchor allowOverlap="1" behindDoc="0" distB="114300" distT="114300" distL="114300" distR="114300" hidden="0" layoutInCell="1" locked="0" relativeHeight="0" simplePos="0">
+            <wp:simplePos x="0" y="0"/>
+            <wp:positionH relativeFrom="column">
+              <wp:posOffset>19051</wp:posOffset>
+            </wp:positionH>
+            <wp:positionV relativeFrom="paragraph">
+              <wp:posOffset>114300</wp:posOffset>
+            </wp:positionV>
+            <wp:extent cx="3300413" cy="2640330"/>
+            <wp:effectExtent b="0" l="0" r="0" t="0"/>
+            <wp:wrapSquare wrapText="bothSides" distB="114300" distT="114300" distL="114300" distR="114300"/>
+            <wp:docPr id="1" name="image5.png"/>
+            <a:graphic>
+              <a:graphicData uri="http://schemas.openxmlformats.org/drawingml/2006/picture">
+                <pic:pic>
+                  <pic:nvPicPr>
+                    <pic:cNvPr id="0" name="image5.png"/>
+                    <pic:cNvPicPr preferRelativeResize="0"/>
+                  </pic:nvPicPr>
+                  <pic:blipFill>
+                    <a:blip r:embed="rId14"/>
+                    <a:srcRect b="0" l="0" r="0" t="0"/>
+                    <a:stretch>
+                      <a:fillRect/>
+                    </a:stretch>
+                  </pic:blipFill>
+                  <pic:spPr>
+                    <a:xfrm>
+                      <a:off x="0" y="0"/>
+                      <a:ext cx="3300413" cy="2640330"/>
+                    </a:xfrm>
+                    <a:prstGeom prst="rect"/>
+                    <a:ln/>
+                  </pic:spPr>
+                </pic:pic>
+              </a:graphicData>
+            </a:graphic>
+          </wp:anchor>
+        </w:drawing>
+      </w:r>
+    </w:p>
+    <w:p>
+      <w:pPr>
+        <w:numPr>
+          <w:ilvl w:val="0"/>
+          <w:numId w:val="2"/>
+        </w:numPr>
+        <w:ind w:left="720" w:hanging="360"/>
+        <w:rPr>
+          <w:u w:val="none"/>
+        </w:rPr>
+      </w:pPr>
+      <w:r>
+        <w:rPr>
+          <w:rtl w:val="0"/>
+        </w:rPr>
+        <w:t xml:space="preserve">Bluetooth</w:t>
+      </w:r>
+    </w:p>
+    <w:p>
+      <w:pPr>
+        <w:numPr>
+          <w:ilvl w:val="0"/>
+          <w:numId w:val="2"/>
+        </w:numPr>
+        <w:ind w:left="720" w:hanging="360"/>
+        <w:rPr>
+          <w:u w:val="none"/>
+        </w:rPr>
+      </w:pPr>
+      <w:r>
+        <w:rPr>
+          <w:rtl w:val="0"/>
+        </w:rPr>
+        <w:t xml:space="preserve">Pris: 449 kr</w:t>
+      </w:r>
+    </w:p>
+    <w:p>
+      <w:pPr>
+        <w:rPr/>
+      </w:pPr>
+      <w:r>
+        <w:rPr>
+          <w:rtl w:val="0"/>
+        </w:rPr>
+      </w:r>
+    </w:p>
+    <w:p>
+      <w:pPr>
+        <w:rPr/>
+      </w:pPr>
+      <w:r>
+        <w:rPr>
+          <w:rtl w:val="0"/>
+        </w:rPr>
+      </w:r>
+    </w:p>
+    <w:p>
+      <w:pPr>
+        <w:rPr/>
+      </w:pPr>
+      <w:r>
+        <w:rPr>
+          <w:rtl w:val="0"/>
+        </w:rPr>
+      </w:r>
+    </w:p>
+    <w:p>
+      <w:pPr>
+        <w:rPr/>
+      </w:pPr>
+      <w:r>
+        <w:rPr>
+          <w:rtl w:val="0"/>
+        </w:rPr>
+      </w:r>
+    </w:p>
+    <w:p>
+      <w:pPr>
+        <w:rPr/>
+      </w:pPr>
+      <w:r>
+        <w:rPr>
+          <w:rtl w:val="0"/>
+        </w:rPr>
+      </w:r>
+    </w:p>
+    <w:p>
+      <w:pPr>
+        <w:pStyle w:val="Title"/>
+        <w:jc w:val="center"/>
+        <w:rPr/>
+      </w:pPr>
+      <w:bookmarkStart w:colFirst="0" w:colLast="0" w:name="_8e3e76r9knm3" w:id="4"/>
+      <w:bookmarkEnd w:id="4"/>
+      <w:r>
+        <w:rPr>
+          <w:b w:val="1"/>
+          <w:rtl w:val="0"/>
+        </w:rPr>
+        <w:t xml:space="preserve">Server</w:t>
+      </w:r>
+      <w:r>
+        <w:rPr>
+          <w:rtl w:val="0"/>
+        </w:rPr>
+      </w:r>
+    </w:p>
+    <w:p>
+      <w:pPr>
+        <w:rPr/>
+      </w:pPr>
+      <w:r>
+        <w:rPr>
+          <w:rtl w:val="0"/>
+        </w:rPr>
+      </w:r>
+    </w:p>
+    <w:p>
+      <w:pPr>
+        <w:rPr/>
+      </w:pPr>
+      <w:r>
+        <w:rPr>
+          <w:b w:val="1"/>
+          <w:sz w:val="24"/>
+          <w:szCs w:val="24"/>
+          <w:rtl w:val="0"/>
+        </w:rPr>
+        <w:t xml:space="preserve">Dell EMC PowerEdge R540</w:t>
+      </w:r>
+      <w:r>
+        <w:rPr>
+          <w:rtl w:val="0"/>
+        </w:rPr>
+      </w:r>
+    </w:p>
+    <w:p>
+      <w:pPr>
+        <w:rPr/>
+      </w:pPr>
+      <w:r>
+        <w:rPr>
+          <w:rtl w:val="0"/>
+        </w:rPr>
+      </w:r>
+      <w:r>
+        <w:drawing>
+          <wp:anchor allowOverlap="1" behindDoc="0" distB="114300" distT="114300" distL="114300" distR="114300" hidden="0" layoutInCell="1" locked="0" relativeHeight="0" simplePos="0">
+            <wp:simplePos x="0" y="0"/>
+            <wp:positionH relativeFrom="column">
+              <wp:posOffset>1</wp:posOffset>
+            </wp:positionH>
+            <wp:positionV relativeFrom="paragraph">
+              <wp:posOffset>419100</wp:posOffset>
+            </wp:positionV>
+            <wp:extent cx="3268266" cy="2614613"/>
+            <wp:effectExtent b="0" l="0" r="0" t="0"/>
+            <wp:wrapSquare wrapText="bothSides" distB="114300" distT="114300" distL="114300" distR="114300"/>
+            <wp:docPr id="9" name="image9.png"/>
+            <a:graphic>
+              <a:graphicData uri="http://schemas.openxmlformats.org/drawingml/2006/picture">
+                <pic:pic>
+                  <pic:nvPicPr>
+                    <pic:cNvPr id="0" name="image9.png"/>
+                    <pic:cNvPicPr preferRelativeResize="0"/>
+                  </pic:nvPicPr>
+                  <pic:blipFill>
+                    <a:blip r:embed="rId15"/>
+                    <a:srcRect b="0" l="0" r="0" t="0"/>
+                    <a:stretch>
+                      <a:fillRect/>
+                    </a:stretch>
+                  </pic:blipFill>
+                  <pic:spPr>
+                    <a:xfrm>
+                      <a:off x="0" y="0"/>
+                      <a:ext cx="3268266" cy="2614613"/>
+                    </a:xfrm>
+                    <a:prstGeom prst="rect"/>
+                    <a:ln/>
+                  </pic:spPr>
+                </pic:pic>
+              </a:graphicData>
+            </a:graphic>
+          </wp:anchor>
+        </w:drawing>
+      </w:r>
+    </w:p>
     <w:sectPr>
+      <w:headerReference r:id="rId16" w:type="default"/>
       <w:pgSz w:h="16834" w:w="11909"/>
       <w:pgMar w:bottom="1440" w:top="1440" w:left="1440" w:right="1440" w:header="720" w:footer="720"/>
       <w:pgNumType w:start="1"/>
@@ -1833,8 +2885,476 @@
 </w:document>
 </file>
 
+<file path=word/header1.xml><?xml version="1.0" encoding="utf-8"?>
+<w:hdr xmlns:mc="http://schemas.openxmlformats.org/markup-compatibility/2006" xmlns:o="urn:schemas-microsoft-com:office:office" xmlns:r="http://schemas.openxmlformats.org/officeDocument/2006/relationships" xmlns:m="http://schemas.openxmlformats.org/officeDocument/2006/math" xmlns:v="urn:schemas-microsoft-com:vml" xmlns:wp="http://schemas.openxmlformats.org/drawingml/2006/wordprocessingDrawing" xmlns:w10="urn:schemas-microsoft-com:office:word" xmlns:w="http://schemas.openxmlformats.org/wordprocessingml/2006/main" xmlns:wne="http://schemas.microsoft.com/office/word/2006/wordml" xmlns:sl="http://schemas.openxmlformats.org/schemaLibrary/2006/main" xmlns:a="http://schemas.openxmlformats.org/drawingml/2006/main" xmlns:pic="http://schemas.openxmlformats.org/drawingml/2006/picture" xmlns:c="http://schemas.openxmlformats.org/drawingml/2006/chart" xmlns:lc="http://schemas.openxmlformats.org/drawingml/2006/lockedCanvas" xmlns:dgm="http://schemas.openxmlformats.org/drawingml/2006/diagram" xmlns:wps="http://schemas.microsoft.com/office/word/2010/wordprocessingShape" xmlns:wpg="http://schemas.microsoft.com/office/word/2010/wordprocessingGroup" xmlns:w14="http://schemas.microsoft.com/office/word/2010/wordml" xmlns:w15="http://schemas.microsoft.com/office/word/2012/wordml">
+  <w:p>
+    <w:pPr>
+      <w:rPr/>
+    </w:pPr>
+    <w:r>
+      <w:rPr>
+        <w:rtl w:val="0"/>
+      </w:rPr>
+    </w:r>
+  </w:p>
+</w:hdr>
+</file>
+
 <file path=word/numbering.xml><?xml version="1.0" encoding="utf-8"?>
-<w:numbering xmlns:mc="http://schemas.openxmlformats.org/markup-compatibility/2006" xmlns:o="urn:schemas-microsoft-com:office:office" xmlns:r="http://schemas.openxmlformats.org/officeDocument/2006/relationships" xmlns:m="http://schemas.openxmlformats.org/officeDocument/2006/math" xmlns:v="urn:schemas-microsoft-com:vml" xmlns:wp="http://schemas.openxmlformats.org/drawingml/2006/wordprocessingDrawing" xmlns:w10="urn:schemas-microsoft-com:office:word" xmlns:w="http://schemas.openxmlformats.org/wordprocessingml/2006/main" xmlns:wne="http://schemas.microsoft.com/office/word/2006/wordml" xmlns:sl="http://schemas.openxmlformats.org/schemaLibrary/2006/main" xmlns:a="http://schemas.openxmlformats.org/drawingml/2006/main" xmlns:pic="http://schemas.openxmlformats.org/drawingml/2006/picture" xmlns:c="http://schemas.openxmlformats.org/drawingml/2006/chart" xmlns:lc="http://schemas.openxmlformats.org/drawingml/2006/lockedCanvas" xmlns:dgm="http://schemas.openxmlformats.org/drawingml/2006/diagram" xmlns:wps="http://schemas.microsoft.com/office/word/2010/wordprocessingShape" xmlns:wpg="http://schemas.microsoft.com/office/word/2010/wordprocessingGroup" xmlns:w14="http://schemas.microsoft.com/office/word/2010/wordml" xmlns:w15="http://schemas.microsoft.com/office/word/2012/wordml"/>
+<w:numbering xmlns:mc="http://schemas.openxmlformats.org/markup-compatibility/2006" xmlns:o="urn:schemas-microsoft-com:office:office" xmlns:r="http://schemas.openxmlformats.org/officeDocument/2006/relationships" xmlns:m="http://schemas.openxmlformats.org/officeDocument/2006/math" xmlns:v="urn:schemas-microsoft-com:vml" xmlns:wp="http://schemas.openxmlformats.org/drawingml/2006/wordprocessingDrawing" xmlns:w10="urn:schemas-microsoft-com:office:word" xmlns:w="http://schemas.openxmlformats.org/wordprocessingml/2006/main" xmlns:wne="http://schemas.microsoft.com/office/word/2006/wordml" xmlns:sl="http://schemas.openxmlformats.org/schemaLibrary/2006/main" xmlns:a="http://schemas.openxmlformats.org/drawingml/2006/main" xmlns:pic="http://schemas.openxmlformats.org/drawingml/2006/picture" xmlns:c="http://schemas.openxmlformats.org/drawingml/2006/chart" xmlns:lc="http://schemas.openxmlformats.org/drawingml/2006/lockedCanvas" xmlns:dgm="http://schemas.openxmlformats.org/drawingml/2006/diagram" xmlns:wps="http://schemas.microsoft.com/office/word/2010/wordprocessingShape" xmlns:wpg="http://schemas.microsoft.com/office/word/2010/wordprocessingGroup" xmlns:w14="http://schemas.microsoft.com/office/word/2010/wordml" xmlns:w15="http://schemas.microsoft.com/office/word/2012/wordml">
+  <w:abstractNum w:abstractNumId="1">
+    <w:lvl w:ilvl="0">
+      <w:start w:val="1"/>
+      <w:numFmt w:val="bullet"/>
+      <w:lvlText w:val="●"/>
+      <w:lvlJc w:val="left"/>
+      <w:pPr>
+        <w:ind w:left="720" w:hanging="360"/>
+      </w:pPr>
+      <w:rPr>
+        <w:u w:val="none"/>
+      </w:rPr>
+    </w:lvl>
+    <w:lvl w:ilvl="1">
+      <w:start w:val="1"/>
+      <w:numFmt w:val="bullet"/>
+      <w:lvlText w:val="○"/>
+      <w:lvlJc w:val="left"/>
+      <w:pPr>
+        <w:ind w:left="1440" w:hanging="360"/>
+      </w:pPr>
+      <w:rPr>
+        <w:u w:val="none"/>
+      </w:rPr>
+    </w:lvl>
+    <w:lvl w:ilvl="2">
+      <w:start w:val="1"/>
+      <w:numFmt w:val="bullet"/>
+      <w:lvlText w:val="■"/>
+      <w:lvlJc w:val="left"/>
+      <w:pPr>
+        <w:ind w:left="2160" w:hanging="360"/>
+      </w:pPr>
+      <w:rPr>
+        <w:u w:val="none"/>
+      </w:rPr>
+    </w:lvl>
+    <w:lvl w:ilvl="3">
+      <w:start w:val="1"/>
+      <w:numFmt w:val="bullet"/>
+      <w:lvlText w:val="●"/>
+      <w:lvlJc w:val="left"/>
+      <w:pPr>
+        <w:ind w:left="2880" w:hanging="360"/>
+      </w:pPr>
+      <w:rPr>
+        <w:u w:val="none"/>
+      </w:rPr>
+    </w:lvl>
+    <w:lvl w:ilvl="4">
+      <w:start w:val="1"/>
+      <w:numFmt w:val="bullet"/>
+      <w:lvlText w:val="○"/>
+      <w:lvlJc w:val="left"/>
+      <w:pPr>
+        <w:ind w:left="3600" w:hanging="360"/>
+      </w:pPr>
+      <w:rPr>
+        <w:u w:val="none"/>
+      </w:rPr>
+    </w:lvl>
+    <w:lvl w:ilvl="5">
+      <w:start w:val="1"/>
+      <w:numFmt w:val="bullet"/>
+      <w:lvlText w:val="■"/>
+      <w:lvlJc w:val="left"/>
+      <w:pPr>
+        <w:ind w:left="4320" w:hanging="360"/>
+      </w:pPr>
+      <w:rPr>
+        <w:u w:val="none"/>
+      </w:rPr>
+    </w:lvl>
+    <w:lvl w:ilvl="6">
+      <w:start w:val="1"/>
+      <w:numFmt w:val="bullet"/>
+      <w:lvlText w:val="●"/>
+      <w:lvlJc w:val="left"/>
+      <w:pPr>
+        <w:ind w:left="5040" w:hanging="360"/>
+      </w:pPr>
+      <w:rPr>
+        <w:u w:val="none"/>
+      </w:rPr>
+    </w:lvl>
+    <w:lvl w:ilvl="7">
+      <w:start w:val="1"/>
+      <w:numFmt w:val="bullet"/>
+      <w:lvlText w:val="○"/>
+      <w:lvlJc w:val="left"/>
+      <w:pPr>
+        <w:ind w:left="5760" w:hanging="360"/>
+      </w:pPr>
+      <w:rPr>
+        <w:u w:val="none"/>
+      </w:rPr>
+    </w:lvl>
+    <w:lvl w:ilvl="8">
+      <w:start w:val="1"/>
+      <w:numFmt w:val="bullet"/>
+      <w:lvlText w:val="■"/>
+      <w:lvlJc w:val="left"/>
+      <w:pPr>
+        <w:ind w:left="6480" w:hanging="360"/>
+      </w:pPr>
+      <w:rPr>
+        <w:u w:val="none"/>
+      </w:rPr>
+    </w:lvl>
+  </w:abstractNum>
+  <w:abstractNum w:abstractNumId="2">
+    <w:lvl w:ilvl="0">
+      <w:start w:val="1"/>
+      <w:numFmt w:val="bullet"/>
+      <w:lvlText w:val="●"/>
+      <w:lvlJc w:val="left"/>
+      <w:pPr>
+        <w:ind w:left="720" w:hanging="360"/>
+      </w:pPr>
+      <w:rPr>
+        <w:u w:val="none"/>
+      </w:rPr>
+    </w:lvl>
+    <w:lvl w:ilvl="1">
+      <w:start w:val="1"/>
+      <w:numFmt w:val="bullet"/>
+      <w:lvlText w:val="○"/>
+      <w:lvlJc w:val="left"/>
+      <w:pPr>
+        <w:ind w:left="1440" w:hanging="360"/>
+      </w:pPr>
+      <w:rPr>
+        <w:u w:val="none"/>
+      </w:rPr>
+    </w:lvl>
+    <w:lvl w:ilvl="2">
+      <w:start w:val="1"/>
+      <w:numFmt w:val="bullet"/>
+      <w:lvlText w:val="■"/>
+      <w:lvlJc w:val="left"/>
+      <w:pPr>
+        <w:ind w:left="2160" w:hanging="360"/>
+      </w:pPr>
+      <w:rPr>
+        <w:u w:val="none"/>
+      </w:rPr>
+    </w:lvl>
+    <w:lvl w:ilvl="3">
+      <w:start w:val="1"/>
+      <w:numFmt w:val="bullet"/>
+      <w:lvlText w:val="●"/>
+      <w:lvlJc w:val="left"/>
+      <w:pPr>
+        <w:ind w:left="2880" w:hanging="360"/>
+      </w:pPr>
+      <w:rPr>
+        <w:u w:val="none"/>
+      </w:rPr>
+    </w:lvl>
+    <w:lvl w:ilvl="4">
+      <w:start w:val="1"/>
+      <w:numFmt w:val="bullet"/>
+      <w:lvlText w:val="○"/>
+      <w:lvlJc w:val="left"/>
+      <w:pPr>
+        <w:ind w:left="3600" w:hanging="360"/>
+      </w:pPr>
+      <w:rPr>
+        <w:u w:val="none"/>
+      </w:rPr>
+    </w:lvl>
+    <w:lvl w:ilvl="5">
+      <w:start w:val="1"/>
+      <w:numFmt w:val="bullet"/>
+      <w:lvlText w:val="■"/>
+      <w:lvlJc w:val="left"/>
+      <w:pPr>
+        <w:ind w:left="4320" w:hanging="360"/>
+      </w:pPr>
+      <w:rPr>
+        <w:u w:val="none"/>
+      </w:rPr>
+    </w:lvl>
+    <w:lvl w:ilvl="6">
+      <w:start w:val="1"/>
+      <w:numFmt w:val="bullet"/>
+      <w:lvlText w:val="●"/>
+      <w:lvlJc w:val="left"/>
+      <w:pPr>
+        <w:ind w:left="5040" w:hanging="360"/>
+      </w:pPr>
+      <w:rPr>
+        <w:u w:val="none"/>
+      </w:rPr>
+    </w:lvl>
+    <w:lvl w:ilvl="7">
+      <w:start w:val="1"/>
+      <w:numFmt w:val="bullet"/>
+      <w:lvlText w:val="○"/>
+      <w:lvlJc w:val="left"/>
+      <w:pPr>
+        <w:ind w:left="5760" w:hanging="360"/>
+      </w:pPr>
+      <w:rPr>
+        <w:u w:val="none"/>
+      </w:rPr>
+    </w:lvl>
+    <w:lvl w:ilvl="8">
+      <w:start w:val="1"/>
+      <w:numFmt w:val="bullet"/>
+      <w:lvlText w:val="■"/>
+      <w:lvlJc w:val="left"/>
+      <w:pPr>
+        <w:ind w:left="6480" w:hanging="360"/>
+      </w:pPr>
+      <w:rPr>
+        <w:u w:val="none"/>
+      </w:rPr>
+    </w:lvl>
+  </w:abstractNum>
+  <w:abstractNum w:abstractNumId="3">
+    <w:lvl w:ilvl="0">
+      <w:start w:val="1"/>
+      <w:numFmt w:val="bullet"/>
+      <w:lvlText w:val="●"/>
+      <w:lvlJc w:val="left"/>
+      <w:pPr>
+        <w:ind w:left="720" w:hanging="360"/>
+      </w:pPr>
+      <w:rPr>
+        <w:u w:val="none"/>
+      </w:rPr>
+    </w:lvl>
+    <w:lvl w:ilvl="1">
+      <w:start w:val="1"/>
+      <w:numFmt w:val="bullet"/>
+      <w:lvlText w:val="○"/>
+      <w:lvlJc w:val="left"/>
+      <w:pPr>
+        <w:ind w:left="1440" w:hanging="360"/>
+      </w:pPr>
+      <w:rPr>
+        <w:u w:val="none"/>
+      </w:rPr>
+    </w:lvl>
+    <w:lvl w:ilvl="2">
+      <w:start w:val="1"/>
+      <w:numFmt w:val="bullet"/>
+      <w:lvlText w:val="■"/>
+      <w:lvlJc w:val="left"/>
+      <w:pPr>
+        <w:ind w:left="2160" w:hanging="360"/>
+      </w:pPr>
+      <w:rPr>
+        <w:u w:val="none"/>
+      </w:rPr>
+    </w:lvl>
+    <w:lvl w:ilvl="3">
+      <w:start w:val="1"/>
+      <w:numFmt w:val="bullet"/>
+      <w:lvlText w:val="●"/>
+      <w:lvlJc w:val="left"/>
+      <w:pPr>
+        <w:ind w:left="2880" w:hanging="360"/>
+      </w:pPr>
+      <w:rPr>
+        <w:u w:val="none"/>
+      </w:rPr>
+    </w:lvl>
+    <w:lvl w:ilvl="4">
+      <w:start w:val="1"/>
+      <w:numFmt w:val="bullet"/>
+      <w:lvlText w:val="○"/>
+      <w:lvlJc w:val="left"/>
+      <w:pPr>
+        <w:ind w:left="3600" w:hanging="360"/>
+      </w:pPr>
+      <w:rPr>
+        <w:u w:val="none"/>
+      </w:rPr>
+    </w:lvl>
+    <w:lvl w:ilvl="5">
+      <w:start w:val="1"/>
+      <w:numFmt w:val="bullet"/>
+      <w:lvlText w:val="■"/>
+      <w:lvlJc w:val="left"/>
+      <w:pPr>
+        <w:ind w:left="4320" w:hanging="360"/>
+      </w:pPr>
+      <w:rPr>
+        <w:u w:val="none"/>
+      </w:rPr>
+    </w:lvl>
+    <w:lvl w:ilvl="6">
+      <w:start w:val="1"/>
+      <w:numFmt w:val="bullet"/>
+      <w:lvlText w:val="●"/>
+      <w:lvlJc w:val="left"/>
+      <w:pPr>
+        <w:ind w:left="5040" w:hanging="360"/>
+      </w:pPr>
+      <w:rPr>
+        <w:u w:val="none"/>
+      </w:rPr>
+    </w:lvl>
+    <w:lvl w:ilvl="7">
+      <w:start w:val="1"/>
+      <w:numFmt w:val="bullet"/>
+      <w:lvlText w:val="○"/>
+      <w:lvlJc w:val="left"/>
+      <w:pPr>
+        <w:ind w:left="5760" w:hanging="360"/>
+      </w:pPr>
+      <w:rPr>
+        <w:u w:val="none"/>
+      </w:rPr>
+    </w:lvl>
+    <w:lvl w:ilvl="8">
+      <w:start w:val="1"/>
+      <w:numFmt w:val="bullet"/>
+      <w:lvlText w:val="■"/>
+      <w:lvlJc w:val="left"/>
+      <w:pPr>
+        <w:ind w:left="6480" w:hanging="360"/>
+      </w:pPr>
+      <w:rPr>
+        <w:u w:val="none"/>
+      </w:rPr>
+    </w:lvl>
+  </w:abstractNum>
+  <w:abstractNum w:abstractNumId="4">
+    <w:lvl w:ilvl="0">
+      <w:start w:val="1"/>
+      <w:numFmt w:val="bullet"/>
+      <w:lvlText w:val="●"/>
+      <w:lvlJc w:val="left"/>
+      <w:pPr>
+        <w:ind w:left="720" w:hanging="360"/>
+      </w:pPr>
+      <w:rPr>
+        <w:u w:val="none"/>
+      </w:rPr>
+    </w:lvl>
+    <w:lvl w:ilvl="1">
+      <w:start w:val="1"/>
+      <w:numFmt w:val="bullet"/>
+      <w:lvlText w:val="○"/>
+      <w:lvlJc w:val="left"/>
+      <w:pPr>
+        <w:ind w:left="1440" w:hanging="360"/>
+      </w:pPr>
+      <w:rPr>
+        <w:u w:val="none"/>
+      </w:rPr>
+    </w:lvl>
+    <w:lvl w:ilvl="2">
+      <w:start w:val="1"/>
+      <w:numFmt w:val="bullet"/>
+      <w:lvlText w:val="■"/>
+      <w:lvlJc w:val="left"/>
+      <w:pPr>
+        <w:ind w:left="2160" w:hanging="360"/>
+      </w:pPr>
+      <w:rPr>
+        <w:u w:val="none"/>
+      </w:rPr>
+    </w:lvl>
+    <w:lvl w:ilvl="3">
+      <w:start w:val="1"/>
+      <w:numFmt w:val="bullet"/>
+      <w:lvlText w:val="●"/>
+      <w:lvlJc w:val="left"/>
+      <w:pPr>
+        <w:ind w:left="2880" w:hanging="360"/>
+      </w:pPr>
+      <w:rPr>
+        <w:u w:val="none"/>
+      </w:rPr>
+    </w:lvl>
+    <w:lvl w:ilvl="4">
+      <w:start w:val="1"/>
+      <w:numFmt w:val="bullet"/>
+      <w:lvlText w:val="○"/>
+      <w:lvlJc w:val="left"/>
+      <w:pPr>
+        <w:ind w:left="3600" w:hanging="360"/>
+      </w:pPr>
+      <w:rPr>
+        <w:u w:val="none"/>
+      </w:rPr>
+    </w:lvl>
+    <w:lvl w:ilvl="5">
+      <w:start w:val="1"/>
+      <w:numFmt w:val="bullet"/>
+      <w:lvlText w:val="■"/>
+      <w:lvlJc w:val="left"/>
+      <w:pPr>
+        <w:ind w:left="4320" w:hanging="360"/>
+      </w:pPr>
+      <w:rPr>
+        <w:u w:val="none"/>
+      </w:rPr>
+    </w:lvl>
+    <w:lvl w:ilvl="6">
+      <w:start w:val="1"/>
+      <w:numFmt w:val="bullet"/>
+      <w:lvlText w:val="●"/>
+      <w:lvlJc w:val="left"/>
+      <w:pPr>
+        <w:ind w:left="5040" w:hanging="360"/>
+      </w:pPr>
+      <w:rPr>
+        <w:u w:val="none"/>
+      </w:rPr>
+    </w:lvl>
+    <w:lvl w:ilvl="7">
+      <w:start w:val="1"/>
+      <w:numFmt w:val="bullet"/>
+      <w:lvlText w:val="○"/>
+      <w:lvlJc w:val="left"/>
+      <w:pPr>
+        <w:ind w:left="5760" w:hanging="360"/>
+      </w:pPr>
+      <w:rPr>
+        <w:u w:val="none"/>
+      </w:rPr>
+    </w:lvl>
+    <w:lvl w:ilvl="8">
+      <w:start w:val="1"/>
+      <w:numFmt w:val="bullet"/>
+      <w:lvlText w:val="■"/>
+      <w:lvlJc w:val="left"/>
+      <w:pPr>
+        <w:ind w:left="6480" w:hanging="360"/>
+      </w:pPr>
+      <w:rPr>
+        <w:u w:val="none"/>
+      </w:rPr>
+    </w:lvl>
+  </w:abstractNum>
+  <w:num w:numId="1">
+    <w:abstractNumId w:val="1"/>
+  </w:num>
+  <w:num w:numId="2">
+    <w:abstractNumId w:val="2"/>
+  </w:num>
+  <w:num w:numId="3">
+    <w:abstractNumId w:val="3"/>
+  </w:num>
+  <w:num w:numId="4">
+    <w:abstractNumId w:val="4"/>
+  </w:num>
+</w:numbering>
 </file>
 
 <file path=word/styles.xml><?xml version="1.0" encoding="utf-8"?>

</xml_diff>